<commit_message>
My big red penis
</commit_message>
<xml_diff>
--- a/analex/docs/lang-description.docx
+++ b/analex/docs/lang-description.docx
@@ -340,15 +340,7 @@
           <w:sz w:val="24"/>
           <w:szCs w:val="24"/>
         </w:rPr>
-        <w:t>∑</w:t>
-      </w:r>
-      <w:r>
-        <w:rPr>
-          <w:rFonts w:ascii="Consolas" w:hAnsi="Consolas"/>
-          <w:sz w:val="24"/>
-          <w:szCs w:val="24"/>
-        </w:rPr>
-        <w:t xml:space="preserve"> = {a, ..., z, A, ..., Z, 0, ..., 9, -, +, *, /, (</w:t>
+        <w:t>∑ = {a, ..., z, A, ..., Z, 0, ..., 9, -, +, *, /, (</w:t>
       </w:r>
       <w:proofErr w:type="gramStart"/>
       <w:r>
@@ -463,61 +455,25 @@
           <w:sz w:val="24"/>
           <w:szCs w:val="24"/>
         </w:rPr>
-        <w:t>([a-</w:t>
-      </w:r>
-      <w:proofErr w:type="spellStart"/>
+        <w:t>([a-zA-Z</w:t>
+      </w:r>
+      <w:proofErr w:type="gramStart"/>
       <w:r>
         <w:rPr>
           <w:rFonts w:ascii="Consolas" w:hAnsi="Consolas" w:cs="Fira Code"/>
           <w:sz w:val="24"/>
           <w:szCs w:val="24"/>
         </w:rPr>
-        <w:t>zA</w:t>
-      </w:r>
-      <w:proofErr w:type="spellEnd"/>
+        <w:t>])(</w:t>
+      </w:r>
+      <w:proofErr w:type="gramEnd"/>
       <w:r>
         <w:rPr>
           <w:rFonts w:ascii="Consolas" w:hAnsi="Consolas" w:cs="Fira Code"/>
           <w:sz w:val="24"/>
           <w:szCs w:val="24"/>
         </w:rPr>
-        <w:t>-Z</w:t>
-      </w:r>
-      <w:proofErr w:type="gramStart"/>
-      <w:r>
-        <w:rPr>
-          <w:rFonts w:ascii="Consolas" w:hAnsi="Consolas" w:cs="Fira Code"/>
-          <w:sz w:val="24"/>
-          <w:szCs w:val="24"/>
-        </w:rPr>
-        <w:t>])(</w:t>
-      </w:r>
-      <w:proofErr w:type="gramEnd"/>
-      <w:r>
-        <w:rPr>
-          <w:rFonts w:ascii="Consolas" w:hAnsi="Consolas" w:cs="Fira Code"/>
-          <w:sz w:val="24"/>
-          <w:szCs w:val="24"/>
-        </w:rPr>
-        <w:t>[a-</w:t>
-      </w:r>
-      <w:proofErr w:type="spellStart"/>
-      <w:r>
-        <w:rPr>
-          <w:rFonts w:ascii="Consolas" w:hAnsi="Consolas" w:cs="Fira Code"/>
-          <w:sz w:val="24"/>
-          <w:szCs w:val="24"/>
-        </w:rPr>
-        <w:t>zA</w:t>
-      </w:r>
-      <w:proofErr w:type="spellEnd"/>
-      <w:r>
-        <w:rPr>
-          <w:rFonts w:ascii="Consolas" w:hAnsi="Consolas" w:cs="Fira Code"/>
-          <w:sz w:val="24"/>
-          <w:szCs w:val="24"/>
-        </w:rPr>
-        <w:t>-Z]|[0-9\_])*</w:t>
+        <w:t>[a-zA-Z]|[0-9\_])*</w:t>
       </w:r>
     </w:p>
     <w:p>
@@ -570,9 +526,19 @@
           <w:sz w:val="24"/>
           <w:szCs w:val="24"/>
         </w:rPr>
-        <w:t>9]+</w:t>
+        <w:t>9]+(</w:t>
       </w:r>
       <w:proofErr w:type="gramEnd"/>
+      <w:r>
+        <w:rPr>
+          <w:rFonts w:ascii="Consolas" w:hAnsi="Consolas"/>
+          <w:sz w:val="24"/>
+          <w:szCs w:val="24"/>
+        </w:rPr>
+        <w:t>[\.][0-9]+)?</w:t>
+      </w:r>
+      <w:bookmarkStart w:id="0" w:name="_GoBack"/>
+      <w:bookmarkEnd w:id="0"/>
     </w:p>
     <w:p>
       <w:pPr>
@@ -765,25 +731,7 @@
           <w:sz w:val="24"/>
           <w:szCs w:val="24"/>
         </w:rPr>
-        <w:t>)([a-</w:t>
-      </w:r>
-      <w:proofErr w:type="spellStart"/>
-      <w:r>
-        <w:rPr>
-          <w:rFonts w:ascii="Consolas" w:hAnsi="Consolas"/>
-          <w:sz w:val="24"/>
-          <w:szCs w:val="24"/>
-        </w:rPr>
-        <w:t>zA</w:t>
-      </w:r>
-      <w:proofErr w:type="spellEnd"/>
-      <w:r>
-        <w:rPr>
-          <w:rFonts w:ascii="Consolas" w:hAnsi="Consolas"/>
-          <w:sz w:val="24"/>
-          <w:szCs w:val="24"/>
-        </w:rPr>
-        <w:t>-Z])*</w:t>
+        <w:t>)([a-zA-Z])*</w:t>
       </w:r>
     </w:p>
     <w:p>
@@ -828,23 +776,6 @@
     </w:p>
     <w:p>
       <w:pPr>
-        <w:rPr>
-          <w:rFonts w:ascii="Roboto" w:hAnsi="Roboto"/>
-          <w:sz w:val="24"/>
-          <w:szCs w:val="24"/>
-        </w:rPr>
-      </w:pPr>
-      <w:r>
-        <w:rPr>
-          <w:rFonts w:ascii="Roboto" w:hAnsi="Roboto"/>
-          <w:sz w:val="24"/>
-          <w:szCs w:val="24"/>
-        </w:rPr>
-        <w:br w:type="page"/>
-      </w:r>
-    </w:p>
-    <w:p>
-      <w:pPr>
         <w:ind w:firstLine="284"/>
         <w:rPr>
           <w:rFonts w:ascii="Roboto" w:hAnsi="Roboto"/>
@@ -852,8 +783,117 @@
           <w:szCs w:val="24"/>
         </w:rPr>
       </w:pPr>
-      <w:bookmarkStart w:id="0" w:name="_GoBack"/>
-      <w:bookmarkEnd w:id="0"/>
+      <w:r>
+        <w:rPr>
+          <w:rFonts w:ascii="Roboto" w:hAnsi="Roboto"/>
+          <w:sz w:val="24"/>
+          <w:szCs w:val="24"/>
+        </w:rPr>
+        <w:t>Ao capturar uma cadeia, a seguinte mensagem será exibida:</w:t>
+      </w:r>
+      <w:r>
+        <w:rPr>
+          <w:rFonts w:ascii="Roboto" w:hAnsi="Roboto"/>
+          <w:sz w:val="24"/>
+          <w:szCs w:val="24"/>
+        </w:rPr>
+        <w:br/>
+      </w:r>
+    </w:p>
+    <w:p>
+      <w:pPr>
+        <w:ind w:firstLine="284"/>
+        <w:jc w:val="center"/>
+        <w:rPr>
+          <w:rFonts w:ascii="Consolas" w:hAnsi="Consolas"/>
+          <w:sz w:val="24"/>
+          <w:szCs w:val="24"/>
+        </w:rPr>
+      </w:pPr>
+      <w:r>
+        <w:rPr>
+          <w:rFonts w:ascii="Consolas" w:hAnsi="Consolas"/>
+          <w:sz w:val="24"/>
+          <w:szCs w:val="24"/>
+        </w:rPr>
+        <w:t>Token: &lt;cadeia&gt;</w:t>
+      </w:r>
+    </w:p>
+    <w:p>
+      <w:pPr>
+        <w:ind w:firstLine="284"/>
+        <w:jc w:val="center"/>
+        <w:rPr>
+          <w:rFonts w:ascii="Consolas" w:hAnsi="Consolas"/>
+          <w:sz w:val="24"/>
+          <w:szCs w:val="24"/>
+        </w:rPr>
+      </w:pPr>
+    </w:p>
+    <w:p>
+      <w:pPr>
+        <w:ind w:firstLine="284"/>
+        <w:rPr>
+          <w:rFonts w:ascii="Roboto" w:hAnsi="Roboto"/>
+          <w:sz w:val="24"/>
+          <w:szCs w:val="24"/>
+        </w:rPr>
+      </w:pPr>
+      <w:r>
+        <w:rPr>
+          <w:rFonts w:ascii="Roboto" w:hAnsi="Roboto"/>
+          <w:sz w:val="24"/>
+          <w:szCs w:val="24"/>
+        </w:rPr>
+        <w:lastRenderedPageBreak/>
+        <w:t>Ao ler uma cadeia que não pertence a linguagem, a seguinte mensagem de erro será lançada:</w:t>
+      </w:r>
+      <w:r>
+        <w:rPr>
+          <w:rFonts w:ascii="Roboto" w:hAnsi="Roboto"/>
+          <w:sz w:val="24"/>
+          <w:szCs w:val="24"/>
+        </w:rPr>
+        <w:br/>
+      </w:r>
+    </w:p>
+    <w:p>
+      <w:pPr>
+        <w:ind w:firstLine="284"/>
+        <w:jc w:val="center"/>
+        <w:rPr>
+          <w:rFonts w:ascii="Consolas" w:hAnsi="Consolas"/>
+          <w:sz w:val="24"/>
+          <w:szCs w:val="24"/>
+        </w:rPr>
+      </w:pPr>
+      <w:r>
+        <w:rPr>
+          <w:rFonts w:ascii="Consolas" w:hAnsi="Consolas"/>
+          <w:sz w:val="24"/>
+          <w:szCs w:val="24"/>
+        </w:rPr>
+        <w:t>A cadeia &lt;cadeia&gt; nao faz parte da linguagem</w:t>
+      </w:r>
+    </w:p>
+    <w:p>
+      <w:pPr>
+        <w:rPr>
+          <w:rFonts w:ascii="Roboto" w:hAnsi="Roboto"/>
+          <w:sz w:val="24"/>
+          <w:szCs w:val="24"/>
+        </w:rPr>
+      </w:pPr>
+    </w:p>
+    <w:p>
+      <w:pPr>
+        <w:ind w:firstLine="284"/>
+        <w:rPr>
+          <w:rFonts w:ascii="Roboto" w:hAnsi="Roboto"/>
+          <w:sz w:val="24"/>
+          <w:szCs w:val="24"/>
+        </w:rPr>
+      </w:pPr>
     </w:p>
     <w:p>
       <w:pPr>
@@ -913,25 +953,14 @@
           <w:szCs w:val="24"/>
         </w:rPr>
       </w:pPr>
-      <w:proofErr w:type="spellStart"/>
-      <w:r>
-        <w:rPr>
-          <w:rFonts w:ascii="Consolas" w:hAnsi="Consolas"/>
-          <w:sz w:val="24"/>
-          <w:szCs w:val="24"/>
-        </w:rPr>
-        <w:t>void</w:t>
-      </w:r>
-      <w:proofErr w:type="spellEnd"/>
-      <w:r>
-        <w:rPr>
-          <w:rFonts w:ascii="Consolas" w:hAnsi="Consolas"/>
-          <w:sz w:val="24"/>
-          <w:szCs w:val="24"/>
-        </w:rPr>
-        <w:t xml:space="preserve"> </w:t>
-      </w:r>
-      <w:proofErr w:type="spellStart"/>
+      <w:r>
+        <w:rPr>
+          <w:rFonts w:ascii="Consolas" w:hAnsi="Consolas"/>
+          <w:sz w:val="24"/>
+          <w:szCs w:val="24"/>
+        </w:rPr>
+        <w:t xml:space="preserve">void </w:t>
+      </w:r>
       <w:proofErr w:type="gramStart"/>
       <w:r>
         <w:rPr>
@@ -943,7 +972,6 @@
         </w:rPr>
         <w:t>init</w:t>
       </w:r>
-      <w:proofErr w:type="spellEnd"/>
       <w:r>
         <w:rPr>
           <w:rFonts w:ascii="Consolas" w:hAnsi="Consolas"/>
@@ -1007,24 +1035,7 @@
           <w:szCs w:val="24"/>
         </w:rPr>
         <w:tab/>
-      </w:r>
-      <w:proofErr w:type="spellStart"/>
-      <w:r>
-        <w:rPr>
-          <w:rFonts w:ascii="Consolas" w:hAnsi="Consolas"/>
-          <w:sz w:val="24"/>
-          <w:szCs w:val="24"/>
-        </w:rPr>
-        <w:t>return</w:t>
-      </w:r>
-      <w:proofErr w:type="spellEnd"/>
-      <w:r>
-        <w:rPr>
-          <w:rFonts w:ascii="Consolas" w:hAnsi="Consolas"/>
-          <w:sz w:val="24"/>
-          <w:szCs w:val="24"/>
-        </w:rPr>
-        <w:t>;</w:t>
+        <w:t>return;</w:t>
       </w:r>
     </w:p>
     <w:p>
@@ -1159,72 +1170,8 @@
           <w:sz w:val="24"/>
           <w:szCs w:val="24"/>
         </w:rPr>
-        <w:t xml:space="preserve">$ </w:t>
-      </w:r>
-      <w:proofErr w:type="spellStart"/>
-      <w:r>
-        <w:rPr>
-          <w:rFonts w:ascii="Consolas" w:hAnsi="Consolas"/>
-          <w:sz w:val="24"/>
-          <w:szCs w:val="24"/>
-        </w:rPr>
-        <w:t>sudo</w:t>
-      </w:r>
-      <w:proofErr w:type="spellEnd"/>
-      <w:r>
-        <w:rPr>
-          <w:rFonts w:ascii="Consolas" w:hAnsi="Consolas"/>
-          <w:sz w:val="24"/>
-          <w:szCs w:val="24"/>
-        </w:rPr>
-        <w:t xml:space="preserve"> </w:t>
-      </w:r>
-      <w:proofErr w:type="spellStart"/>
-      <w:r>
-        <w:rPr>
-          <w:rFonts w:ascii="Consolas" w:hAnsi="Consolas"/>
-          <w:sz w:val="24"/>
-          <w:szCs w:val="24"/>
-        </w:rPr>
-        <w:t>apt-get</w:t>
-      </w:r>
-      <w:proofErr w:type="spellEnd"/>
-      <w:r>
-        <w:rPr>
-          <w:rFonts w:ascii="Consolas" w:hAnsi="Consolas"/>
-          <w:sz w:val="24"/>
-          <w:szCs w:val="24"/>
-        </w:rPr>
-        <w:t xml:space="preserve"> </w:t>
-      </w:r>
-      <w:proofErr w:type="spellStart"/>
-      <w:r>
-        <w:rPr>
-          <w:rFonts w:ascii="Consolas" w:hAnsi="Consolas"/>
-          <w:sz w:val="24"/>
-          <w:szCs w:val="24"/>
-        </w:rPr>
-        <w:t>install</w:t>
-      </w:r>
-      <w:proofErr w:type="spellEnd"/>
-      <w:r>
-        <w:rPr>
-          <w:rFonts w:ascii="Consolas" w:hAnsi="Consolas"/>
-          <w:sz w:val="24"/>
-          <w:szCs w:val="24"/>
-        </w:rPr>
-        <w:t xml:space="preserve"> </w:t>
-      </w:r>
-      <w:proofErr w:type="spellStart"/>
-      <w:r>
-        <w:rPr>
-          <w:rFonts w:ascii="Consolas" w:hAnsi="Consolas"/>
-          <w:sz w:val="24"/>
-          <w:szCs w:val="24"/>
-        </w:rPr>
-        <w:t>flex</w:t>
-      </w:r>
-      <w:proofErr w:type="spellEnd"/>
+        <w:t>$ sudo apt-get install flex</w:t>
+      </w:r>
     </w:p>
     <w:p>
       <w:pPr>
@@ -1302,27 +1249,8 @@
           <w:sz w:val="24"/>
           <w:szCs w:val="24"/>
         </w:rPr>
-        <w:t xml:space="preserve">$ </w:t>
-      </w:r>
-      <w:proofErr w:type="spellStart"/>
-      <w:r>
-        <w:rPr>
-          <w:rFonts w:ascii="Consolas" w:hAnsi="Consolas"/>
-          <w:sz w:val="24"/>
-          <w:szCs w:val="24"/>
-        </w:rPr>
-        <w:t>lex</w:t>
-      </w:r>
-      <w:proofErr w:type="spellEnd"/>
-      <w:r>
-        <w:rPr>
-          <w:rFonts w:ascii="Consolas" w:hAnsi="Consolas"/>
-          <w:sz w:val="24"/>
-          <w:szCs w:val="24"/>
-        </w:rPr>
-        <w:t xml:space="preserve"> </w:t>
-      </w:r>
-      <w:proofErr w:type="spellStart"/>
+        <w:t xml:space="preserve">$ lex </w:t>
+      </w:r>
       <w:proofErr w:type="gramStart"/>
       <w:r>
         <w:rPr>
@@ -1332,7 +1260,6 @@
         </w:rPr>
         <w:t>analex.l</w:t>
       </w:r>
-      <w:proofErr w:type="spellEnd"/>
       <w:proofErr w:type="gramEnd"/>
     </w:p>
     <w:p>
@@ -1350,43 +1277,7 @@
           <w:sz w:val="24"/>
           <w:szCs w:val="24"/>
         </w:rPr>
-        <w:t xml:space="preserve">$ </w:t>
-      </w:r>
-      <w:proofErr w:type="spellStart"/>
-      <w:r>
-        <w:rPr>
-          <w:rFonts w:ascii="Consolas" w:hAnsi="Consolas"/>
-          <w:sz w:val="24"/>
-          <w:szCs w:val="24"/>
-        </w:rPr>
-        <w:t>gcc</w:t>
-      </w:r>
-      <w:proofErr w:type="spellEnd"/>
-      <w:r>
-        <w:rPr>
-          <w:rFonts w:ascii="Consolas" w:hAnsi="Consolas"/>
-          <w:sz w:val="24"/>
-          <w:szCs w:val="24"/>
-        </w:rPr>
-        <w:t xml:space="preserve"> -o </w:t>
-      </w:r>
-      <w:proofErr w:type="spellStart"/>
-      <w:r>
-        <w:rPr>
-          <w:rFonts w:ascii="Consolas" w:hAnsi="Consolas"/>
-          <w:sz w:val="24"/>
-          <w:szCs w:val="24"/>
-        </w:rPr>
-        <w:t>analex</w:t>
-      </w:r>
-      <w:proofErr w:type="spellEnd"/>
-      <w:r>
-        <w:rPr>
-          <w:rFonts w:ascii="Consolas" w:hAnsi="Consolas"/>
-          <w:sz w:val="24"/>
-          <w:szCs w:val="24"/>
-        </w:rPr>
-        <w:t xml:space="preserve"> </w:t>
+        <w:t xml:space="preserve">$ gcc -o analex </w:t>
       </w:r>
       <w:r>
         <w:rPr>
@@ -1395,35 +1286,8 @@
           <w:szCs w:val="24"/>
         </w:rPr>
         <w:tab/>
-      </w:r>
-      <w:proofErr w:type="spellStart"/>
-      <w:r>
-        <w:rPr>
-          <w:rFonts w:ascii="Consolas" w:hAnsi="Consolas"/>
-          <w:sz w:val="24"/>
-          <w:szCs w:val="24"/>
-        </w:rPr>
-        <w:t>lex.yy.c</w:t>
-      </w:r>
-      <w:proofErr w:type="spellEnd"/>
-      <w:r>
-        <w:rPr>
-          <w:rFonts w:ascii="Consolas" w:hAnsi="Consolas"/>
-          <w:sz w:val="24"/>
-          <w:szCs w:val="24"/>
-        </w:rPr>
-        <w:t xml:space="preserve"> -</w:t>
-      </w:r>
-      <w:proofErr w:type="spellStart"/>
-      <w:r>
-        <w:rPr>
-          <w:rFonts w:ascii="Consolas" w:hAnsi="Consolas"/>
-          <w:sz w:val="24"/>
-          <w:szCs w:val="24"/>
-        </w:rPr>
-        <w:t>lfl</w:t>
-      </w:r>
-      <w:proofErr w:type="spellEnd"/>
+        <w:t>lex.yy.c -lfl</w:t>
+      </w:r>
     </w:p>
     <w:p>
       <w:pPr>
@@ -1450,6 +1314,7 @@
           <w:sz w:val="24"/>
           <w:szCs w:val="24"/>
         </w:rPr>
+        <w:lastRenderedPageBreak/>
         <w:t xml:space="preserve">Com isso, um arquivo </w:t>
       </w:r>
       <w:r>
@@ -1510,25 +1375,7 @@
           <w:sz w:val="24"/>
           <w:szCs w:val="24"/>
         </w:rPr>
-        <w:t xml:space="preserve">$ ./analex.exe &lt; </w:t>
-      </w:r>
-      <w:proofErr w:type="spellStart"/>
-      <w:r>
-        <w:rPr>
-          <w:rFonts w:ascii="Consolas" w:hAnsi="Consolas" w:cstheme="majorHAnsi"/>
-          <w:sz w:val="24"/>
-          <w:szCs w:val="24"/>
-        </w:rPr>
-        <w:t>tests</w:t>
-      </w:r>
-      <w:proofErr w:type="spellEnd"/>
-      <w:r>
-        <w:rPr>
-          <w:rFonts w:ascii="Consolas" w:hAnsi="Consolas" w:cstheme="majorHAnsi"/>
-          <w:sz w:val="24"/>
-          <w:szCs w:val="24"/>
-        </w:rPr>
-        <w:t>\aritmetica.txt</w:t>
+        <w:t>$ ./analex.exe &lt; tests\aritmetica.txt</w:t>
       </w:r>
     </w:p>
     <w:p>

</xml_diff>

<commit_message>
I cannot take it anymore
</commit_message>
<xml_diff>
--- a/analex/docs/lang-description.docx
+++ b/analex/docs/lang-description.docx
@@ -455,7 +455,35 @@
           <w:sz w:val="24"/>
           <w:szCs w:val="24"/>
         </w:rPr>
-        <w:t>([a-zA-Z</w:t>
+        <w:t>([a-</w:t>
+      </w:r>
+      <w:proofErr w:type="spellStart"/>
+      <w:r>
+        <w:rPr>
+          <w:rFonts w:ascii="Consolas" w:hAnsi="Consolas" w:cs="Fira Code"/>
+          <w:sz w:val="24"/>
+          <w:szCs w:val="24"/>
+        </w:rPr>
+        <w:t>zA</w:t>
+      </w:r>
+      <w:proofErr w:type="spellEnd"/>
+      <w:r>
+        <w:rPr>
+          <w:rFonts w:ascii="Consolas" w:hAnsi="Consolas" w:cs="Fira Code"/>
+          <w:sz w:val="24"/>
+          <w:szCs w:val="24"/>
+        </w:rPr>
+        <w:t>-</w:t>
+      </w:r>
+      <w:bookmarkStart w:id="0" w:name="_GoBack"/>
+      <w:bookmarkEnd w:id="0"/>
+      <w:r>
+        <w:rPr>
+          <w:rFonts w:ascii="Consolas" w:hAnsi="Consolas" w:cs="Fira Code"/>
+          <w:sz w:val="24"/>
+          <w:szCs w:val="24"/>
+        </w:rPr>
+        <w:t>Z</w:t>
       </w:r>
       <w:proofErr w:type="gramStart"/>
       <w:r>
@@ -473,7 +501,25 @@
           <w:sz w:val="24"/>
           <w:szCs w:val="24"/>
         </w:rPr>
-        <w:t>[a-zA-Z]|[0-9\_])*</w:t>
+        <w:t>[a-</w:t>
+      </w:r>
+      <w:proofErr w:type="spellStart"/>
+      <w:r>
+        <w:rPr>
+          <w:rFonts w:ascii="Consolas" w:hAnsi="Consolas" w:cs="Fira Code"/>
+          <w:sz w:val="24"/>
+          <w:szCs w:val="24"/>
+        </w:rPr>
+        <w:t>zA</w:t>
+      </w:r>
+      <w:proofErr w:type="spellEnd"/>
+      <w:r>
+        <w:rPr>
+          <w:rFonts w:ascii="Consolas" w:hAnsi="Consolas" w:cs="Fira Code"/>
+          <w:sz w:val="24"/>
+          <w:szCs w:val="24"/>
+        </w:rPr>
+        <w:t>-Z]|[0-9\_])*</w:t>
       </w:r>
     </w:p>
     <w:p>
@@ -495,7 +541,25 @@
           <w:sz w:val="24"/>
           <w:szCs w:val="24"/>
         </w:rPr>
-        <w:t>Responsável pela regra geral. Captura cadeias que representam nomes de variáveis ou comandos;</w:t>
+        <w:t xml:space="preserve">Responsável pela regra geral. Captura cadeias que representam </w:t>
+      </w:r>
+      <w:r>
+        <w:rPr>
+          <w:rFonts w:ascii="Roboto" w:hAnsi="Roboto"/>
+          <w:b/>
+          <w:bCs/>
+          <w:sz w:val="24"/>
+          <w:szCs w:val="24"/>
+        </w:rPr>
+        <w:t>nomes de variáveis ou comandos</w:t>
+      </w:r>
+      <w:r>
+        <w:rPr>
+          <w:rFonts w:ascii="Roboto" w:hAnsi="Roboto"/>
+          <w:sz w:val="24"/>
+          <w:szCs w:val="24"/>
+        </w:rPr>
+        <w:t>;</w:t>
       </w:r>
     </w:p>
     <w:p>
@@ -537,8 +601,6 @@
         </w:rPr>
         <w:t>[\.][0-9]+)?</w:t>
       </w:r>
-      <w:bookmarkStart w:id="0" w:name="_GoBack"/>
-      <w:bookmarkEnd w:id="0"/>
     </w:p>
     <w:p>
       <w:pPr>
@@ -559,7 +621,25 @@
           <w:sz w:val="24"/>
           <w:szCs w:val="24"/>
         </w:rPr>
-        <w:t>Responsável pela regra numérica;</w:t>
+        <w:t xml:space="preserve">Responsável pela regra </w:t>
+      </w:r>
+      <w:r>
+        <w:rPr>
+          <w:rFonts w:ascii="Roboto" w:hAnsi="Roboto"/>
+          <w:b/>
+          <w:bCs/>
+          <w:sz w:val="24"/>
+          <w:szCs w:val="24"/>
+        </w:rPr>
+        <w:t>numérica</w:t>
+      </w:r>
+      <w:r>
+        <w:rPr>
+          <w:rFonts w:ascii="Roboto" w:hAnsi="Roboto"/>
+          <w:sz w:val="24"/>
+          <w:szCs w:val="24"/>
+        </w:rPr>
+        <w:t>;</w:t>
       </w:r>
     </w:p>
     <w:p>
@@ -570,18 +650,18 @@
           <w:numId w:val="3"/>
         </w:numPr>
         <w:rPr>
-          <w:rFonts w:ascii="Roboto" w:hAnsi="Roboto"/>
-          <w:sz w:val="24"/>
-          <w:szCs w:val="24"/>
-        </w:rPr>
-      </w:pPr>
-      <w:r>
-        <w:rPr>
-          <w:rFonts w:ascii="Consolas" w:hAnsi="Consolas"/>
-          <w:sz w:val="24"/>
-          <w:szCs w:val="24"/>
-        </w:rPr>
-        <w:t>["==" | "!=" | "&lt;=" | "&gt;=" | "&amp;&amp;" | "||"]</w:t>
+          <w:rFonts w:ascii="Consolas" w:hAnsi="Consolas"/>
+          <w:sz w:val="24"/>
+          <w:szCs w:val="24"/>
+        </w:rPr>
+      </w:pPr>
+      <w:r>
+        <w:rPr>
+          <w:rFonts w:ascii="Consolas" w:hAnsi="Consolas"/>
+          <w:sz w:val="24"/>
+          <w:szCs w:val="24"/>
+        </w:rPr>
+        <w:t>"'".*"'"</w:t>
       </w:r>
     </w:p>
     <w:p>
@@ -603,7 +683,71 @@
           <w:sz w:val="24"/>
           <w:szCs w:val="24"/>
         </w:rPr>
-        <w:t>Responsável pela regra de comparações;</w:t>
+        <w:t xml:space="preserve">Responsável </w:t>
+      </w:r>
+      <w:r>
+        <w:rPr>
+          <w:rFonts w:ascii="Roboto" w:hAnsi="Roboto"/>
+          <w:sz w:val="24"/>
+          <w:szCs w:val="24"/>
+        </w:rPr>
+        <w:t>pela regra de</w:t>
+      </w:r>
+      <w:r>
+        <w:rPr>
+          <w:rFonts w:ascii="Roboto" w:hAnsi="Roboto"/>
+          <w:sz w:val="24"/>
+          <w:szCs w:val="24"/>
+        </w:rPr>
+        <w:t xml:space="preserve"> </w:t>
+      </w:r>
+      <w:proofErr w:type="spellStart"/>
+      <w:r>
+        <w:rPr>
+          <w:rFonts w:ascii="Roboto" w:hAnsi="Roboto"/>
+          <w:b/>
+          <w:bCs/>
+          <w:sz w:val="24"/>
+          <w:szCs w:val="24"/>
+        </w:rPr>
+        <w:t>strings</w:t>
+      </w:r>
+      <w:proofErr w:type="spellEnd"/>
+      <w:r>
+        <w:rPr>
+          <w:rFonts w:ascii="Roboto" w:hAnsi="Roboto"/>
+          <w:b/>
+          <w:bCs/>
+          <w:sz w:val="24"/>
+          <w:szCs w:val="24"/>
+        </w:rPr>
+        <w:t xml:space="preserve">, </w:t>
+      </w:r>
+      <w:r>
+        <w:rPr>
+          <w:rFonts w:ascii="Roboto" w:hAnsi="Roboto"/>
+          <w:sz w:val="24"/>
+          <w:szCs w:val="24"/>
+        </w:rPr>
+        <w:t xml:space="preserve">cercadas por </w:t>
+      </w:r>
+      <w:r>
+        <w:rPr>
+          <w:rFonts w:ascii="Roboto" w:hAnsi="Roboto"/>
+          <w:b/>
+          <w:bCs/>
+          <w:sz w:val="24"/>
+          <w:szCs w:val="24"/>
+        </w:rPr>
+        <w:t>aspas simples</w:t>
+      </w:r>
+      <w:r>
+        <w:rPr>
+          <w:rFonts w:ascii="Roboto" w:hAnsi="Roboto"/>
+          <w:sz w:val="24"/>
+          <w:szCs w:val="24"/>
+        </w:rPr>
+        <w:t>;</w:t>
       </w:r>
     </w:p>
     <w:p>
@@ -625,8 +769,18 @@
           <w:sz w:val="24"/>
           <w:szCs w:val="24"/>
         </w:rPr>
-        <w:t>[";" | "," | "{" | "}" | "=" | "'" | "`"]</w:t>
-      </w:r>
+        <w:t>(" "|"\n"|"\t</w:t>
+      </w:r>
+      <w:proofErr w:type="gramStart"/>
+      <w:r>
+        <w:rPr>
+          <w:rFonts w:ascii="Consolas" w:hAnsi="Consolas"/>
+          <w:sz w:val="24"/>
+          <w:szCs w:val="24"/>
+        </w:rPr>
+        <w:t>")+</w:t>
+      </w:r>
+      <w:proofErr w:type="gramEnd"/>
     </w:p>
     <w:p>
       <w:pPr>
@@ -636,18 +790,80 @@
           <w:numId w:val="3"/>
         </w:numPr>
         <w:rPr>
-          <w:rFonts w:ascii="Consolas" w:hAnsi="Consolas"/>
-          <w:sz w:val="24"/>
-          <w:szCs w:val="24"/>
-        </w:rPr>
-      </w:pPr>
-      <w:r>
-        <w:rPr>
-          <w:rFonts w:ascii="Roboto" w:hAnsi="Roboto"/>
-          <w:sz w:val="24"/>
-          <w:szCs w:val="24"/>
-        </w:rPr>
-        <w:t>Responsável pela regra dos caracteres especiais;</w:t>
+          <w:rFonts w:ascii="Roboto" w:hAnsi="Roboto"/>
+          <w:sz w:val="24"/>
+          <w:szCs w:val="24"/>
+        </w:rPr>
+      </w:pPr>
+      <w:r>
+        <w:rPr>
+          <w:rFonts w:ascii="Roboto" w:hAnsi="Roboto"/>
+          <w:sz w:val="24"/>
+          <w:szCs w:val="24"/>
+        </w:rPr>
+        <w:t xml:space="preserve">Responsável pela </w:t>
+      </w:r>
+      <w:r>
+        <w:rPr>
+          <w:rFonts w:ascii="Roboto" w:hAnsi="Roboto"/>
+          <w:sz w:val="24"/>
+          <w:szCs w:val="24"/>
+        </w:rPr>
+        <w:t>regra de</w:t>
+      </w:r>
+      <w:r>
+        <w:rPr>
+          <w:rFonts w:ascii="Roboto" w:hAnsi="Roboto"/>
+          <w:b/>
+          <w:bCs/>
+          <w:sz w:val="24"/>
+          <w:szCs w:val="24"/>
+        </w:rPr>
+        <w:t xml:space="preserve"> brancos</w:t>
+      </w:r>
+      <w:r>
+        <w:rPr>
+          <w:rFonts w:ascii="Roboto" w:hAnsi="Roboto"/>
+          <w:sz w:val="24"/>
+          <w:szCs w:val="24"/>
+        </w:rPr>
+        <w:t xml:space="preserve">, </w:t>
+      </w:r>
+      <w:r>
+        <w:rPr>
+          <w:rFonts w:ascii="Roboto" w:hAnsi="Roboto"/>
+          <w:b/>
+          <w:bCs/>
+          <w:sz w:val="24"/>
+          <w:szCs w:val="24"/>
+        </w:rPr>
+        <w:t>quebras de linhas</w:t>
+      </w:r>
+      <w:r>
+        <w:rPr>
+          <w:rFonts w:ascii="Roboto" w:hAnsi="Roboto"/>
+          <w:sz w:val="24"/>
+          <w:szCs w:val="24"/>
+        </w:rPr>
+        <w:t xml:space="preserve"> e </w:t>
+      </w:r>
+      <w:r>
+        <w:rPr>
+          <w:rFonts w:ascii="Roboto" w:hAnsi="Roboto"/>
+          <w:b/>
+          <w:bCs/>
+          <w:sz w:val="24"/>
+          <w:szCs w:val="24"/>
+        </w:rPr>
+        <w:t>tabulações</w:t>
+      </w:r>
+      <w:r>
+        <w:rPr>
+          <w:rFonts w:ascii="Roboto" w:hAnsi="Roboto"/>
+          <w:sz w:val="24"/>
+          <w:szCs w:val="24"/>
+        </w:rPr>
+        <w:t>;</w:t>
       </w:r>
     </w:p>
     <w:p>
@@ -658,18 +874,18 @@
           <w:numId w:val="3"/>
         </w:numPr>
         <w:rPr>
-          <w:rFonts w:ascii="Consolas" w:hAnsi="Consolas"/>
-          <w:sz w:val="24"/>
-          <w:szCs w:val="24"/>
-        </w:rPr>
-      </w:pPr>
-      <w:r>
-        <w:rPr>
-          <w:rFonts w:ascii="Consolas" w:hAnsi="Consolas"/>
-          <w:sz w:val="24"/>
-          <w:szCs w:val="24"/>
-        </w:rPr>
-        <w:t>["+" | "-" | "/" | "*" | "(" | ")" | "." | "%"]</w:t>
+          <w:rFonts w:ascii="Roboto" w:hAnsi="Roboto"/>
+          <w:sz w:val="24"/>
+          <w:szCs w:val="24"/>
+        </w:rPr>
+      </w:pPr>
+      <w:r>
+        <w:rPr>
+          <w:rFonts w:ascii="Consolas" w:hAnsi="Consolas"/>
+          <w:sz w:val="24"/>
+          <w:szCs w:val="24"/>
+        </w:rPr>
+        <w:t>&gt;=|&lt;=|==|!=</w:t>
       </w:r>
     </w:p>
     <w:p>
@@ -680,18 +896,36 @@
           <w:numId w:val="3"/>
         </w:numPr>
         <w:rPr>
-          <w:rFonts w:ascii="Consolas" w:hAnsi="Consolas"/>
-          <w:sz w:val="24"/>
-          <w:szCs w:val="24"/>
-        </w:rPr>
-      </w:pPr>
-      <w:r>
-        <w:rPr>
-          <w:rFonts w:ascii="Roboto" w:hAnsi="Roboto"/>
-          <w:sz w:val="24"/>
-          <w:szCs w:val="24"/>
-        </w:rPr>
-        <w:t>Responsável pela regra dos sinais de aritmética;</w:t>
+          <w:rFonts w:ascii="Roboto" w:hAnsi="Roboto"/>
+          <w:sz w:val="24"/>
+          <w:szCs w:val="24"/>
+        </w:rPr>
+      </w:pPr>
+      <w:r>
+        <w:rPr>
+          <w:rFonts w:ascii="Roboto" w:hAnsi="Roboto"/>
+          <w:sz w:val="24"/>
+          <w:szCs w:val="24"/>
+        </w:rPr>
+        <w:t xml:space="preserve">Responsável pela regra de </w:t>
+      </w:r>
+      <w:r>
+        <w:rPr>
+          <w:rFonts w:ascii="Roboto" w:hAnsi="Roboto"/>
+          <w:b/>
+          <w:bCs/>
+          <w:sz w:val="24"/>
+          <w:szCs w:val="24"/>
+        </w:rPr>
+        <w:t>comparações</w:t>
+      </w:r>
+      <w:r>
+        <w:rPr>
+          <w:rFonts w:ascii="Roboto" w:hAnsi="Roboto"/>
+          <w:sz w:val="24"/>
+          <w:szCs w:val="24"/>
+        </w:rPr>
+        <w:t>;</w:t>
       </w:r>
     </w:p>
     <w:p>
@@ -713,25 +947,7 @@
           <w:sz w:val="24"/>
           <w:szCs w:val="24"/>
         </w:rPr>
-        <w:t>([0-</w:t>
-      </w:r>
-      <w:proofErr w:type="gramStart"/>
-      <w:r>
-        <w:rPr>
-          <w:rFonts w:ascii="Consolas" w:hAnsi="Consolas"/>
-          <w:sz w:val="24"/>
-          <w:szCs w:val="24"/>
-        </w:rPr>
-        <w:t>1]+</w:t>
-      </w:r>
-      <w:proofErr w:type="gramEnd"/>
-      <w:r>
-        <w:rPr>
-          <w:rFonts w:ascii="Consolas" w:hAnsi="Consolas"/>
-          <w:sz w:val="24"/>
-          <w:szCs w:val="24"/>
-        </w:rPr>
-        <w:t>)([a-zA-Z])*</w:t>
+        <w:t>['|{|}|;|,]</w:t>
       </w:r>
     </w:p>
     <w:p>
@@ -753,7 +969,335 @@
           <w:sz w:val="24"/>
           <w:szCs w:val="24"/>
         </w:rPr>
-        <w:t>Responsável por capturar cadeias que iniciem com números e gerar um erro léxico.</w:t>
+        <w:t xml:space="preserve">Responsável pela regra dos </w:t>
+      </w:r>
+      <w:r>
+        <w:rPr>
+          <w:rFonts w:ascii="Roboto" w:hAnsi="Roboto"/>
+          <w:b/>
+          <w:bCs/>
+          <w:sz w:val="24"/>
+          <w:szCs w:val="24"/>
+        </w:rPr>
+        <w:t>caracteres especiais</w:t>
+      </w:r>
+      <w:r>
+        <w:rPr>
+          <w:rFonts w:ascii="Roboto" w:hAnsi="Roboto"/>
+          <w:sz w:val="24"/>
+          <w:szCs w:val="24"/>
+        </w:rPr>
+        <w:t>;</w:t>
+      </w:r>
+    </w:p>
+    <w:p>
+      <w:pPr>
+        <w:pStyle w:val="PargrafodaLista"/>
+        <w:numPr>
+          <w:ilvl w:val="0"/>
+          <w:numId w:val="3"/>
+        </w:numPr>
+        <w:rPr>
+          <w:rFonts w:ascii="Consolas" w:hAnsi="Consolas"/>
+          <w:sz w:val="24"/>
+          <w:szCs w:val="24"/>
+        </w:rPr>
+      </w:pPr>
+      <w:r>
+        <w:rPr>
+          <w:rFonts w:ascii="Consolas" w:hAnsi="Consolas"/>
+          <w:sz w:val="24"/>
+          <w:szCs w:val="24"/>
+        </w:rPr>
+        <w:t>[+|-|/|%|*|(|)|=|&lt;|&gt;]</w:t>
+      </w:r>
+    </w:p>
+    <w:p>
+      <w:pPr>
+        <w:pStyle w:val="PargrafodaLista"/>
+        <w:numPr>
+          <w:ilvl w:val="1"/>
+          <w:numId w:val="3"/>
+        </w:numPr>
+        <w:rPr>
+          <w:rFonts w:ascii="Consolas" w:hAnsi="Consolas"/>
+          <w:sz w:val="24"/>
+          <w:szCs w:val="24"/>
+        </w:rPr>
+      </w:pPr>
+      <w:r>
+        <w:rPr>
+          <w:rFonts w:ascii="Roboto" w:hAnsi="Roboto"/>
+          <w:sz w:val="24"/>
+          <w:szCs w:val="24"/>
+        </w:rPr>
+        <w:t xml:space="preserve">Responsável pela regra dos </w:t>
+      </w:r>
+      <w:r>
+        <w:rPr>
+          <w:rFonts w:ascii="Roboto" w:hAnsi="Roboto"/>
+          <w:b/>
+          <w:bCs/>
+          <w:sz w:val="24"/>
+          <w:szCs w:val="24"/>
+        </w:rPr>
+        <w:t>sinais de aritmética</w:t>
+      </w:r>
+      <w:r>
+        <w:rPr>
+          <w:rFonts w:ascii="Roboto" w:hAnsi="Roboto"/>
+          <w:sz w:val="24"/>
+          <w:szCs w:val="24"/>
+        </w:rPr>
+        <w:t>;</w:t>
+      </w:r>
+    </w:p>
+    <w:p>
+      <w:pPr>
+        <w:pStyle w:val="PargrafodaLista"/>
+        <w:numPr>
+          <w:ilvl w:val="0"/>
+          <w:numId w:val="3"/>
+        </w:numPr>
+        <w:rPr>
+          <w:rFonts w:ascii="Consolas" w:hAnsi="Consolas"/>
+          <w:sz w:val="24"/>
+          <w:szCs w:val="24"/>
+        </w:rPr>
+      </w:pPr>
+      <w:r>
+        <w:rPr>
+          <w:rFonts w:ascii="Consolas" w:hAnsi="Consolas"/>
+          <w:sz w:val="24"/>
+          <w:szCs w:val="24"/>
+        </w:rPr>
+        <w:t>["AND"|"OR"|</w:t>
+      </w:r>
+      <w:proofErr w:type="spellStart"/>
+      <w:r>
+        <w:rPr>
+          <w:rFonts w:ascii="Consolas" w:hAnsi="Consolas"/>
+          <w:sz w:val="24"/>
+          <w:szCs w:val="24"/>
+        </w:rPr>
+        <w:t>and|or</w:t>
+      </w:r>
+      <w:proofErr w:type="spellEnd"/>
+      <w:r>
+        <w:rPr>
+          <w:rFonts w:ascii="Consolas" w:hAnsi="Consolas"/>
+          <w:sz w:val="24"/>
+          <w:szCs w:val="24"/>
+        </w:rPr>
+        <w:t>]</w:t>
+      </w:r>
+    </w:p>
+    <w:p>
+      <w:pPr>
+        <w:pStyle w:val="PargrafodaLista"/>
+        <w:numPr>
+          <w:ilvl w:val="1"/>
+          <w:numId w:val="3"/>
+        </w:numPr>
+        <w:rPr>
+          <w:rFonts w:ascii="Consolas" w:hAnsi="Consolas"/>
+          <w:sz w:val="24"/>
+          <w:szCs w:val="24"/>
+        </w:rPr>
+      </w:pPr>
+      <w:r>
+        <w:rPr>
+          <w:rFonts w:ascii="Roboto" w:hAnsi="Roboto"/>
+          <w:sz w:val="24"/>
+          <w:szCs w:val="24"/>
+        </w:rPr>
+        <w:t xml:space="preserve">Responsável pela regra de </w:t>
+      </w:r>
+      <w:r>
+        <w:rPr>
+          <w:rFonts w:ascii="Roboto" w:hAnsi="Roboto"/>
+          <w:b/>
+          <w:bCs/>
+          <w:sz w:val="24"/>
+          <w:szCs w:val="24"/>
+        </w:rPr>
+        <w:t>lógica booleana</w:t>
+      </w:r>
+      <w:r>
+        <w:rPr>
+          <w:rFonts w:ascii="Roboto" w:hAnsi="Roboto"/>
+          <w:sz w:val="24"/>
+          <w:szCs w:val="24"/>
+        </w:rPr>
+        <w:t>;</w:t>
+      </w:r>
+    </w:p>
+    <w:p>
+      <w:pPr>
+        <w:pStyle w:val="PargrafodaLista"/>
+        <w:numPr>
+          <w:ilvl w:val="0"/>
+          <w:numId w:val="3"/>
+        </w:numPr>
+        <w:rPr>
+          <w:rFonts w:ascii="Consolas" w:hAnsi="Consolas"/>
+          <w:sz w:val="24"/>
+          <w:szCs w:val="24"/>
+        </w:rPr>
+      </w:pPr>
+      <w:r>
+        <w:rPr>
+          <w:rFonts w:ascii="Consolas" w:hAnsi="Consolas"/>
+          <w:sz w:val="24"/>
+          <w:szCs w:val="24"/>
+        </w:rPr>
+        <w:t>"#".*"#"</w:t>
+      </w:r>
+    </w:p>
+    <w:p>
+      <w:pPr>
+        <w:pStyle w:val="PargrafodaLista"/>
+        <w:numPr>
+          <w:ilvl w:val="1"/>
+          <w:numId w:val="3"/>
+        </w:numPr>
+        <w:rPr>
+          <w:rFonts w:ascii="Consolas" w:hAnsi="Consolas"/>
+          <w:sz w:val="24"/>
+          <w:szCs w:val="24"/>
+        </w:rPr>
+      </w:pPr>
+      <w:r>
+        <w:rPr>
+          <w:rFonts w:ascii="Roboto" w:hAnsi="Roboto"/>
+          <w:sz w:val="24"/>
+          <w:szCs w:val="24"/>
+        </w:rPr>
+        <w:t>Responsável</w:t>
+      </w:r>
+      <w:r>
+        <w:rPr>
+          <w:rFonts w:ascii="Roboto" w:hAnsi="Roboto"/>
+          <w:sz w:val="24"/>
+          <w:szCs w:val="24"/>
+        </w:rPr>
+        <w:t xml:space="preserve"> pela regra de </w:t>
+      </w:r>
+      <w:r>
+        <w:rPr>
+          <w:rFonts w:ascii="Roboto" w:hAnsi="Roboto"/>
+          <w:b/>
+          <w:bCs/>
+          <w:sz w:val="24"/>
+          <w:szCs w:val="24"/>
+        </w:rPr>
+        <w:t>comentários</w:t>
+      </w:r>
+      <w:r>
+        <w:rPr>
+          <w:rFonts w:ascii="Roboto" w:hAnsi="Roboto"/>
+          <w:sz w:val="24"/>
+          <w:szCs w:val="24"/>
+        </w:rPr>
+        <w:t>;</w:t>
+      </w:r>
+    </w:p>
+    <w:p>
+      <w:pPr>
+        <w:pStyle w:val="PargrafodaLista"/>
+        <w:numPr>
+          <w:ilvl w:val="0"/>
+          <w:numId w:val="3"/>
+        </w:numPr>
+        <w:rPr>
+          <w:rFonts w:ascii="Consolas" w:hAnsi="Consolas"/>
+          <w:sz w:val="24"/>
+          <w:szCs w:val="24"/>
+        </w:rPr>
+      </w:pPr>
+      <w:r>
+        <w:rPr>
+          <w:rFonts w:ascii="Consolas" w:hAnsi="Consolas"/>
+          <w:sz w:val="24"/>
+          <w:szCs w:val="24"/>
+        </w:rPr>
+        <w:t>([0-</w:t>
+      </w:r>
+      <w:proofErr w:type="gramStart"/>
+      <w:r>
+        <w:rPr>
+          <w:rFonts w:ascii="Consolas" w:hAnsi="Consolas"/>
+          <w:sz w:val="24"/>
+          <w:szCs w:val="24"/>
+        </w:rPr>
+        <w:t>1]+</w:t>
+      </w:r>
+      <w:proofErr w:type="gramEnd"/>
+      <w:r>
+        <w:rPr>
+          <w:rFonts w:ascii="Consolas" w:hAnsi="Consolas"/>
+          <w:sz w:val="24"/>
+          <w:szCs w:val="24"/>
+        </w:rPr>
+        <w:t>)([a-</w:t>
+      </w:r>
+      <w:proofErr w:type="spellStart"/>
+      <w:r>
+        <w:rPr>
+          <w:rFonts w:ascii="Consolas" w:hAnsi="Consolas"/>
+          <w:sz w:val="24"/>
+          <w:szCs w:val="24"/>
+        </w:rPr>
+        <w:t>zA</w:t>
+      </w:r>
+      <w:proofErr w:type="spellEnd"/>
+      <w:r>
+        <w:rPr>
+          <w:rFonts w:ascii="Consolas" w:hAnsi="Consolas"/>
+          <w:sz w:val="24"/>
+          <w:szCs w:val="24"/>
+        </w:rPr>
+        <w:t>-Z])*</w:t>
+      </w:r>
+    </w:p>
+    <w:p>
+      <w:pPr>
+        <w:pStyle w:val="PargrafodaLista"/>
+        <w:numPr>
+          <w:ilvl w:val="1"/>
+          <w:numId w:val="3"/>
+        </w:numPr>
+        <w:rPr>
+          <w:rFonts w:ascii="Consolas" w:hAnsi="Consolas"/>
+          <w:sz w:val="24"/>
+          <w:szCs w:val="24"/>
+        </w:rPr>
+      </w:pPr>
+      <w:r>
+        <w:rPr>
+          <w:rFonts w:ascii="Roboto" w:hAnsi="Roboto"/>
+          <w:sz w:val="24"/>
+          <w:szCs w:val="24"/>
+        </w:rPr>
+        <w:t xml:space="preserve">Responsável por capturar cadeias que </w:t>
+      </w:r>
+      <w:r>
+        <w:rPr>
+          <w:rFonts w:ascii="Roboto" w:hAnsi="Roboto"/>
+          <w:b/>
+          <w:bCs/>
+          <w:sz w:val="24"/>
+          <w:szCs w:val="24"/>
+        </w:rPr>
+        <w:t>iniciem com números</w:t>
+      </w:r>
+      <w:r>
+        <w:rPr>
+          <w:rFonts w:ascii="Roboto" w:hAnsi="Roboto"/>
+          <w:sz w:val="24"/>
+          <w:szCs w:val="24"/>
+        </w:rPr>
+        <w:t xml:space="preserve"> e gerar um erro léxico.</w:t>
       </w:r>
     </w:p>
     <w:p>
@@ -771,6 +1315,7 @@
           <w:sz w:val="24"/>
           <w:szCs w:val="24"/>
         </w:rPr>
+        <w:lastRenderedPageBreak/>
         <w:t>As demais cadeias que não forem capturas por essas expressões regulares acima terão um erro léxico lançado na sua leitura.</w:t>
       </w:r>
     </w:p>
@@ -845,7 +1390,6 @@
           <w:sz w:val="24"/>
           <w:szCs w:val="24"/>
         </w:rPr>
-        <w:lastRenderedPageBreak/>
         <w:t>Ao ler uma cadeia que não pertence a linguagem, a seguinte mensagem de erro será lançada:</w:t>
       </w:r>
       <w:r>
@@ -873,7 +1417,25 @@
           <w:sz w:val="24"/>
           <w:szCs w:val="24"/>
         </w:rPr>
-        <w:t>A cadeia &lt;cadeia&gt; nao faz parte da linguagem</w:t>
+        <w:t xml:space="preserve">A cadeia &lt;cadeia&gt; </w:t>
+      </w:r>
+      <w:proofErr w:type="spellStart"/>
+      <w:r>
+        <w:rPr>
+          <w:rFonts w:ascii="Consolas" w:hAnsi="Consolas"/>
+          <w:sz w:val="24"/>
+          <w:szCs w:val="24"/>
+        </w:rPr>
+        <w:t>nao</w:t>
+      </w:r>
+      <w:proofErr w:type="spellEnd"/>
+      <w:r>
+        <w:rPr>
+          <w:rFonts w:ascii="Consolas" w:hAnsi="Consolas"/>
+          <w:sz w:val="24"/>
+          <w:szCs w:val="24"/>
+        </w:rPr>
+        <w:t xml:space="preserve"> faz parte da linguagem</w:t>
       </w:r>
     </w:p>
     <w:p>
@@ -953,14 +1515,25 @@
           <w:szCs w:val="24"/>
         </w:rPr>
       </w:pPr>
-      <w:r>
-        <w:rPr>
-          <w:rFonts w:ascii="Consolas" w:hAnsi="Consolas"/>
-          <w:sz w:val="24"/>
-          <w:szCs w:val="24"/>
-        </w:rPr>
-        <w:t xml:space="preserve">void </w:t>
-      </w:r>
+      <w:proofErr w:type="spellStart"/>
+      <w:r>
+        <w:rPr>
+          <w:rFonts w:ascii="Consolas" w:hAnsi="Consolas"/>
+          <w:sz w:val="24"/>
+          <w:szCs w:val="24"/>
+        </w:rPr>
+        <w:t>void</w:t>
+      </w:r>
+      <w:proofErr w:type="spellEnd"/>
+      <w:r>
+        <w:rPr>
+          <w:rFonts w:ascii="Consolas" w:hAnsi="Consolas"/>
+          <w:sz w:val="24"/>
+          <w:szCs w:val="24"/>
+        </w:rPr>
+        <w:t xml:space="preserve"> </w:t>
+      </w:r>
+      <w:proofErr w:type="spellStart"/>
       <w:proofErr w:type="gramStart"/>
       <w:r>
         <w:rPr>
@@ -972,6 +1545,7 @@
         </w:rPr>
         <w:t>init</w:t>
       </w:r>
+      <w:proofErr w:type="spellEnd"/>
       <w:r>
         <w:rPr>
           <w:rFonts w:ascii="Consolas" w:hAnsi="Consolas"/>
@@ -1035,7 +1609,24 @@
           <w:szCs w:val="24"/>
         </w:rPr>
         <w:tab/>
-        <w:t>return;</w:t>
+      </w:r>
+      <w:proofErr w:type="spellStart"/>
+      <w:r>
+        <w:rPr>
+          <w:rFonts w:ascii="Consolas" w:hAnsi="Consolas"/>
+          <w:sz w:val="24"/>
+          <w:szCs w:val="24"/>
+        </w:rPr>
+        <w:t>return</w:t>
+      </w:r>
+      <w:proofErr w:type="spellEnd"/>
+      <w:r>
+        <w:rPr>
+          <w:rFonts w:ascii="Consolas" w:hAnsi="Consolas"/>
+          <w:sz w:val="24"/>
+          <w:szCs w:val="24"/>
+        </w:rPr>
+        <w:t>;</w:t>
       </w:r>
     </w:p>
     <w:p>
@@ -1170,8 +1761,72 @@
           <w:sz w:val="24"/>
           <w:szCs w:val="24"/>
         </w:rPr>
-        <w:t>$ sudo apt-get install flex</w:t>
-      </w:r>
+        <w:t xml:space="preserve">$ </w:t>
+      </w:r>
+      <w:proofErr w:type="spellStart"/>
+      <w:r>
+        <w:rPr>
+          <w:rFonts w:ascii="Consolas" w:hAnsi="Consolas"/>
+          <w:sz w:val="24"/>
+          <w:szCs w:val="24"/>
+        </w:rPr>
+        <w:t>sudo</w:t>
+      </w:r>
+      <w:proofErr w:type="spellEnd"/>
+      <w:r>
+        <w:rPr>
+          <w:rFonts w:ascii="Consolas" w:hAnsi="Consolas"/>
+          <w:sz w:val="24"/>
+          <w:szCs w:val="24"/>
+        </w:rPr>
+        <w:t xml:space="preserve"> </w:t>
+      </w:r>
+      <w:proofErr w:type="spellStart"/>
+      <w:r>
+        <w:rPr>
+          <w:rFonts w:ascii="Consolas" w:hAnsi="Consolas"/>
+          <w:sz w:val="24"/>
+          <w:szCs w:val="24"/>
+        </w:rPr>
+        <w:t>apt-get</w:t>
+      </w:r>
+      <w:proofErr w:type="spellEnd"/>
+      <w:r>
+        <w:rPr>
+          <w:rFonts w:ascii="Consolas" w:hAnsi="Consolas"/>
+          <w:sz w:val="24"/>
+          <w:szCs w:val="24"/>
+        </w:rPr>
+        <w:t xml:space="preserve"> </w:t>
+      </w:r>
+      <w:proofErr w:type="spellStart"/>
+      <w:r>
+        <w:rPr>
+          <w:rFonts w:ascii="Consolas" w:hAnsi="Consolas"/>
+          <w:sz w:val="24"/>
+          <w:szCs w:val="24"/>
+        </w:rPr>
+        <w:t>install</w:t>
+      </w:r>
+      <w:proofErr w:type="spellEnd"/>
+      <w:r>
+        <w:rPr>
+          <w:rFonts w:ascii="Consolas" w:hAnsi="Consolas"/>
+          <w:sz w:val="24"/>
+          <w:szCs w:val="24"/>
+        </w:rPr>
+        <w:t xml:space="preserve"> </w:t>
+      </w:r>
+      <w:proofErr w:type="spellStart"/>
+      <w:r>
+        <w:rPr>
+          <w:rFonts w:ascii="Consolas" w:hAnsi="Consolas"/>
+          <w:sz w:val="24"/>
+          <w:szCs w:val="24"/>
+        </w:rPr>
+        <w:t>flex</w:t>
+      </w:r>
+      <w:proofErr w:type="spellEnd"/>
     </w:p>
     <w:p>
       <w:pPr>
@@ -1215,6 +1870,7 @@
           <w:sz w:val="24"/>
           <w:szCs w:val="24"/>
         </w:rPr>
+        <w:lastRenderedPageBreak/>
         <w:t>Ainda pelo terminal, navegue até a pasta</w:t>
       </w:r>
       <w:r>
@@ -1249,8 +1905,27 @@
           <w:sz w:val="24"/>
           <w:szCs w:val="24"/>
         </w:rPr>
-        <w:t xml:space="preserve">$ lex </w:t>
-      </w:r>
+        <w:t xml:space="preserve">$ </w:t>
+      </w:r>
+      <w:proofErr w:type="spellStart"/>
+      <w:r>
+        <w:rPr>
+          <w:rFonts w:ascii="Consolas" w:hAnsi="Consolas"/>
+          <w:sz w:val="24"/>
+          <w:szCs w:val="24"/>
+        </w:rPr>
+        <w:t>lex</w:t>
+      </w:r>
+      <w:proofErr w:type="spellEnd"/>
+      <w:r>
+        <w:rPr>
+          <w:rFonts w:ascii="Consolas" w:hAnsi="Consolas"/>
+          <w:sz w:val="24"/>
+          <w:szCs w:val="24"/>
+        </w:rPr>
+        <w:t xml:space="preserve"> </w:t>
+      </w:r>
+      <w:proofErr w:type="spellStart"/>
       <w:proofErr w:type="gramStart"/>
       <w:r>
         <w:rPr>
@@ -1260,6 +1935,7 @@
         </w:rPr>
         <w:t>analex.l</w:t>
       </w:r>
+      <w:proofErr w:type="spellEnd"/>
       <w:proofErr w:type="gramEnd"/>
     </w:p>
     <w:p>
@@ -1277,7 +1953,43 @@
           <w:sz w:val="24"/>
           <w:szCs w:val="24"/>
         </w:rPr>
-        <w:t xml:space="preserve">$ gcc -o analex </w:t>
+        <w:t xml:space="preserve">$ </w:t>
+      </w:r>
+      <w:proofErr w:type="spellStart"/>
+      <w:r>
+        <w:rPr>
+          <w:rFonts w:ascii="Consolas" w:hAnsi="Consolas"/>
+          <w:sz w:val="24"/>
+          <w:szCs w:val="24"/>
+        </w:rPr>
+        <w:t>gcc</w:t>
+      </w:r>
+      <w:proofErr w:type="spellEnd"/>
+      <w:r>
+        <w:rPr>
+          <w:rFonts w:ascii="Consolas" w:hAnsi="Consolas"/>
+          <w:sz w:val="24"/>
+          <w:szCs w:val="24"/>
+        </w:rPr>
+        <w:t xml:space="preserve"> -o </w:t>
+      </w:r>
+      <w:proofErr w:type="spellStart"/>
+      <w:r>
+        <w:rPr>
+          <w:rFonts w:ascii="Consolas" w:hAnsi="Consolas"/>
+          <w:sz w:val="24"/>
+          <w:szCs w:val="24"/>
+        </w:rPr>
+        <w:t>analex</w:t>
+      </w:r>
+      <w:proofErr w:type="spellEnd"/>
+      <w:r>
+        <w:rPr>
+          <w:rFonts w:ascii="Consolas" w:hAnsi="Consolas"/>
+          <w:sz w:val="24"/>
+          <w:szCs w:val="24"/>
+        </w:rPr>
+        <w:t xml:space="preserve"> </w:t>
       </w:r>
       <w:r>
         <w:rPr>
@@ -1286,8 +1998,35 @@
           <w:szCs w:val="24"/>
         </w:rPr>
         <w:tab/>
-        <w:t>lex.yy.c -lfl</w:t>
-      </w:r>
+      </w:r>
+      <w:proofErr w:type="spellStart"/>
+      <w:r>
+        <w:rPr>
+          <w:rFonts w:ascii="Consolas" w:hAnsi="Consolas"/>
+          <w:sz w:val="24"/>
+          <w:szCs w:val="24"/>
+        </w:rPr>
+        <w:t>lex.yy.c</w:t>
+      </w:r>
+      <w:proofErr w:type="spellEnd"/>
+      <w:r>
+        <w:rPr>
+          <w:rFonts w:ascii="Consolas" w:hAnsi="Consolas"/>
+          <w:sz w:val="24"/>
+          <w:szCs w:val="24"/>
+        </w:rPr>
+        <w:t xml:space="preserve"> -</w:t>
+      </w:r>
+      <w:proofErr w:type="spellStart"/>
+      <w:r>
+        <w:rPr>
+          <w:rFonts w:ascii="Consolas" w:hAnsi="Consolas"/>
+          <w:sz w:val="24"/>
+          <w:szCs w:val="24"/>
+        </w:rPr>
+        <w:t>lfl</w:t>
+      </w:r>
+      <w:proofErr w:type="spellEnd"/>
     </w:p>
     <w:p>
       <w:pPr>
@@ -1314,7 +2053,6 @@
           <w:sz w:val="24"/>
           <w:szCs w:val="24"/>
         </w:rPr>
-        <w:lastRenderedPageBreak/>
         <w:t xml:space="preserve">Com isso, um arquivo </w:t>
       </w:r>
       <w:r>
@@ -1375,7 +2113,25 @@
           <w:sz w:val="24"/>
           <w:szCs w:val="24"/>
         </w:rPr>
-        <w:t>$ ./analex.exe &lt; tests\aritmetica.txt</w:t>
+        <w:t xml:space="preserve">$ ./analex.exe &lt; </w:t>
+      </w:r>
+      <w:proofErr w:type="spellStart"/>
+      <w:r>
+        <w:rPr>
+          <w:rFonts w:ascii="Consolas" w:hAnsi="Consolas" w:cstheme="majorHAnsi"/>
+          <w:sz w:val="24"/>
+          <w:szCs w:val="24"/>
+        </w:rPr>
+        <w:t>tests</w:t>
+      </w:r>
+      <w:proofErr w:type="spellEnd"/>
+      <w:r>
+        <w:rPr>
+          <w:rFonts w:ascii="Consolas" w:hAnsi="Consolas" w:cstheme="majorHAnsi"/>
+          <w:sz w:val="24"/>
+          <w:szCs w:val="24"/>
+        </w:rPr>
+        <w:t>\aritmetica.txt</w:t>
       </w:r>
     </w:p>
     <w:p>
@@ -2278,7 +3034,6 @@
   <w:style w:type="character" w:default="1" w:styleId="Fontepargpadro">
     <w:name w:val="Default Paragraph Font"/>
     <w:uiPriority w:val="1"/>
-    <w:semiHidden/>
     <w:unhideWhenUsed/>
   </w:style>
   <w:style w:type="table" w:default="1" w:styleId="Tabelanormal">

</xml_diff>